<commit_message>
add and update docx templates
</commit_message>
<xml_diff>
--- a/inst/templates/EMPTY_DOC.docx
+++ b/inst/templates/EMPTY_DOC.docx
@@ -7,12 +7,7 @@
       <w:bookmarkEnd w:id="0"/>
     </w:p>
     <w:sectPr>
-      <w:headerReference w:type="even" r:id="rId7"/>
-      <w:headerReference w:type="default" r:id="rId8"/>
-      <w:footerReference w:type="even" r:id="rId9"/>
-      <w:footerReference w:type="default" r:id="rId10"/>
-      <w:headerReference w:type="first" r:id="rId11"/>
-      <w:footerReference w:type="first" r:id="rId12"/>
+      <w:footerReference w:type="default" r:id="rId7"/>
       <w:pgSz w:w="12240" w:h="15840"/>
       <w:pgMar w:top="1440" w:right="1440" w:bottom="1440" w:left="1440" w:header="720" w:footer="720" w:gutter="0"/>
       <w:cols w:space="720"/>
@@ -48,26 +43,42 @@
 
 <file path=word/footer1.xml><?xml version="1.0" encoding="utf-8"?>
 <w:ftr xmlns:wpc="http://schemas.microsoft.com/office/word/2010/wordprocessingCanvas" xmlns:mc="http://schemas.openxmlformats.org/markup-compatibility/2006" xmlns:o="urn:schemas-microsoft-com:office:office" xmlns:r="http://schemas.openxmlformats.org/officeDocument/2006/relationships" xmlns:m="http://schemas.openxmlformats.org/officeDocument/2006/math" xmlns:v="urn:schemas-microsoft-com:vml" xmlns:wp14="http://schemas.microsoft.com/office/word/2010/wordprocessingDrawing" xmlns:wp="http://schemas.openxmlformats.org/drawingml/2006/wordprocessingDrawing" xmlns:w10="urn:schemas-microsoft-com:office:word" xmlns:w="http://schemas.openxmlformats.org/wordprocessingml/2006/main" xmlns:w14="http://schemas.microsoft.com/office/word/2010/wordml" xmlns:w15="http://schemas.microsoft.com/office/word/2012/wordml" xmlns:wpg="http://schemas.microsoft.com/office/word/2010/wordprocessingGroup" xmlns:wpi="http://schemas.microsoft.com/office/word/2010/wordprocessingInk" xmlns:wne="http://schemas.microsoft.com/office/word/2006/wordml" xmlns:wps="http://schemas.microsoft.com/office/word/2010/wordprocessingShape" mc:Ignorable="w14 w15 wp14">
-  <w:p>
-    <w:pPr>
-      <w:pStyle w:val="Pieddepage"/>
-    </w:pPr>
-  </w:p>
-</w:ftr>
-</file>
-
-<file path=word/footer2.xml><?xml version="1.0" encoding="utf-8"?>
-<w:ftr xmlns:wpc="http://schemas.microsoft.com/office/word/2010/wordprocessingCanvas" xmlns:mc="http://schemas.openxmlformats.org/markup-compatibility/2006" xmlns:o="urn:schemas-microsoft-com:office:office" xmlns:r="http://schemas.openxmlformats.org/officeDocument/2006/relationships" xmlns:m="http://schemas.openxmlformats.org/officeDocument/2006/math" xmlns:v="urn:schemas-microsoft-com:vml" xmlns:wp14="http://schemas.microsoft.com/office/word/2010/wordprocessingDrawing" xmlns:wp="http://schemas.openxmlformats.org/drawingml/2006/wordprocessingDrawing" xmlns:w10="urn:schemas-microsoft-com:office:word" xmlns:w="http://schemas.openxmlformats.org/wordprocessingml/2006/main" xmlns:w14="http://schemas.microsoft.com/office/word/2010/wordml" xmlns:w15="http://schemas.microsoft.com/office/word/2012/wordml" xmlns:wpg="http://schemas.microsoft.com/office/word/2010/wordprocessingGroup" xmlns:wpi="http://schemas.microsoft.com/office/word/2010/wordprocessingInk" xmlns:wne="http://schemas.microsoft.com/office/word/2006/wordml" xmlns:wps="http://schemas.microsoft.com/office/word/2010/wordprocessingShape" mc:Ignorable="w14 w15 wp14">
-  <w:p>
-    <w:pPr>
-      <w:pStyle w:val="Pieddepage"/>
-    </w:pPr>
-  </w:p>
-</w:ftr>
-</file>
-
-<file path=word/footer3.xml><?xml version="1.0" encoding="utf-8"?>
-<w:ftr xmlns:wpc="http://schemas.microsoft.com/office/word/2010/wordprocessingCanvas" xmlns:mc="http://schemas.openxmlformats.org/markup-compatibility/2006" xmlns:o="urn:schemas-microsoft-com:office:office" xmlns:r="http://schemas.openxmlformats.org/officeDocument/2006/relationships" xmlns:m="http://schemas.openxmlformats.org/officeDocument/2006/math" xmlns:v="urn:schemas-microsoft-com:vml" xmlns:wp14="http://schemas.microsoft.com/office/word/2010/wordprocessingDrawing" xmlns:wp="http://schemas.openxmlformats.org/drawingml/2006/wordprocessingDrawing" xmlns:w10="urn:schemas-microsoft-com:office:word" xmlns:w="http://schemas.openxmlformats.org/wordprocessingml/2006/main" xmlns:w14="http://schemas.microsoft.com/office/word/2010/wordml" xmlns:w15="http://schemas.microsoft.com/office/word/2012/wordml" xmlns:wpg="http://schemas.microsoft.com/office/word/2010/wordprocessingGroup" xmlns:wpi="http://schemas.microsoft.com/office/word/2010/wordprocessingInk" xmlns:wne="http://schemas.microsoft.com/office/word/2006/wordml" xmlns:wps="http://schemas.microsoft.com/office/word/2010/wordprocessingShape" mc:Ignorable="w14 w15 wp14">
+  <w:sdt>
+    <w:sdtPr>
+      <w:id w:val="2044089278"/>
+      <w:docPartObj>
+        <w:docPartGallery w:val="Page Numbers (Bottom of Page)"/>
+        <w:docPartUnique/>
+      </w:docPartObj>
+    </w:sdtPr>
+    <w:sdtContent>
+      <w:p>
+        <w:pPr>
+          <w:pStyle w:val="Pieddepage"/>
+          <w:jc w:val="center"/>
+        </w:pPr>
+        <w:r>
+          <w:fldChar w:fldCharType="begin"/>
+        </w:r>
+        <w:r>
+          <w:instrText>PAGE   \* MERGEFORMAT</w:instrText>
+        </w:r>
+        <w:r>
+          <w:fldChar w:fldCharType="separate"/>
+        </w:r>
+        <w:r>
+          <w:rPr>
+            <w:noProof/>
+            <w:lang w:val="fr-FR"/>
+          </w:rPr>
+          <w:t>1</w:t>
+        </w:r>
+        <w:r>
+          <w:fldChar w:fldCharType="end"/>
+        </w:r>
+      </w:p>
+    </w:sdtContent>
+  </w:sdt>
   <w:p>
     <w:pPr>
       <w:pStyle w:val="Pieddepage"/>
@@ -99,36 +110,6 @@
     </w:p>
   </w:footnote>
 </w:footnotes>
-</file>
-
-<file path=word/header1.xml><?xml version="1.0" encoding="utf-8"?>
-<w:hdr xmlns:wpc="http://schemas.microsoft.com/office/word/2010/wordprocessingCanvas" xmlns:mc="http://schemas.openxmlformats.org/markup-compatibility/2006" xmlns:o="urn:schemas-microsoft-com:office:office" xmlns:r="http://schemas.openxmlformats.org/officeDocument/2006/relationships" xmlns:m="http://schemas.openxmlformats.org/officeDocument/2006/math" xmlns:v="urn:schemas-microsoft-com:vml" xmlns:wp14="http://schemas.microsoft.com/office/word/2010/wordprocessingDrawing" xmlns:wp="http://schemas.openxmlformats.org/drawingml/2006/wordprocessingDrawing" xmlns:w10="urn:schemas-microsoft-com:office:word" xmlns:w="http://schemas.openxmlformats.org/wordprocessingml/2006/main" xmlns:w14="http://schemas.microsoft.com/office/word/2010/wordml" xmlns:w15="http://schemas.microsoft.com/office/word/2012/wordml" xmlns:wpg="http://schemas.microsoft.com/office/word/2010/wordprocessingGroup" xmlns:wpi="http://schemas.microsoft.com/office/word/2010/wordprocessingInk" xmlns:wne="http://schemas.microsoft.com/office/word/2006/wordml" xmlns:wps="http://schemas.microsoft.com/office/word/2010/wordprocessingShape" mc:Ignorable="w14 w15 wp14">
-  <w:p>
-    <w:pPr>
-      <w:pStyle w:val="En-tte"/>
-    </w:pPr>
-  </w:p>
-</w:hdr>
-</file>
-
-<file path=word/header2.xml><?xml version="1.0" encoding="utf-8"?>
-<w:hdr xmlns:wpc="http://schemas.microsoft.com/office/word/2010/wordprocessingCanvas" xmlns:mc="http://schemas.openxmlformats.org/markup-compatibility/2006" xmlns:o="urn:schemas-microsoft-com:office:office" xmlns:r="http://schemas.openxmlformats.org/officeDocument/2006/relationships" xmlns:m="http://schemas.openxmlformats.org/officeDocument/2006/math" xmlns:v="urn:schemas-microsoft-com:vml" xmlns:wp14="http://schemas.microsoft.com/office/word/2010/wordprocessingDrawing" xmlns:wp="http://schemas.openxmlformats.org/drawingml/2006/wordprocessingDrawing" xmlns:w10="urn:schemas-microsoft-com:office:word" xmlns:w="http://schemas.openxmlformats.org/wordprocessingml/2006/main" xmlns:w14="http://schemas.microsoft.com/office/word/2010/wordml" xmlns:w15="http://schemas.microsoft.com/office/word/2012/wordml" xmlns:wpg="http://schemas.microsoft.com/office/word/2010/wordprocessingGroup" xmlns:wpi="http://schemas.microsoft.com/office/word/2010/wordprocessingInk" xmlns:wne="http://schemas.microsoft.com/office/word/2006/wordml" xmlns:wps="http://schemas.microsoft.com/office/word/2010/wordprocessingShape" mc:Ignorable="w14 w15 wp14">
-  <w:p>
-    <w:pPr>
-      <w:pStyle w:val="En-tte"/>
-    </w:pPr>
-  </w:p>
-</w:hdr>
-</file>
-
-<file path=word/header3.xml><?xml version="1.0" encoding="utf-8"?>
-<w:hdr xmlns:wpc="http://schemas.microsoft.com/office/word/2010/wordprocessingCanvas" xmlns:mc="http://schemas.openxmlformats.org/markup-compatibility/2006" xmlns:o="urn:schemas-microsoft-com:office:office" xmlns:r="http://schemas.openxmlformats.org/officeDocument/2006/relationships" xmlns:m="http://schemas.openxmlformats.org/officeDocument/2006/math" xmlns:v="urn:schemas-microsoft-com:vml" xmlns:wp14="http://schemas.microsoft.com/office/word/2010/wordprocessingDrawing" xmlns:wp="http://schemas.openxmlformats.org/drawingml/2006/wordprocessingDrawing" xmlns:w10="urn:schemas-microsoft-com:office:word" xmlns:w="http://schemas.openxmlformats.org/wordprocessingml/2006/main" xmlns:w14="http://schemas.microsoft.com/office/word/2010/wordml" xmlns:w15="http://schemas.microsoft.com/office/word/2012/wordml" xmlns:wpg="http://schemas.microsoft.com/office/word/2010/wordprocessingGroup" xmlns:wpi="http://schemas.microsoft.com/office/word/2010/wordprocessingInk" xmlns:wne="http://schemas.microsoft.com/office/word/2006/wordml" xmlns:wps="http://schemas.microsoft.com/office/word/2010/wordprocessingShape" mc:Ignorable="w14 w15 wp14">
-  <w:p>
-    <w:pPr>
-      <w:pStyle w:val="En-tte"/>
-    </w:pPr>
-  </w:p>
-</w:hdr>
 </file>
 
 <file path=word/numbering.xml><?xml version="1.0" encoding="utf-8"?>

</xml_diff>